<commit_message>
receipt: update bold brand
Change-Id: I31504d82addba7d339b480442e0ad86629f60956
</commit_message>
<xml_diff>
--- a/receipt.docx
+++ b/receipt.docx
@@ -52,6 +52,8 @@
             <w:r>
               <w:rPr>
                 <w:rFonts w:hint="default" w:ascii="Abadi MT Std" w:hAnsi="Abadi MT Std" w:cs="Arial"/>
+                <w:b/>
+                <w:bCs/>
                 <w:lang w:val="en"/>
               </w:rPr>
               <w:t>*---AVALON SPORTS---*</w:t>
@@ -318,6 +320,14 @@
         </w:tc>
       </w:tr>
       <w:tr>
+        <w:tblPrEx>
+          <w:tblCellMar>
+            <w:top w:w="0" w:type="dxa"/>
+            <w:left w:w="108" w:type="dxa"/>
+            <w:bottom w:w="0" w:type="dxa"/>
+            <w:right w:w="108" w:type="dxa"/>
+          </w:tblCellMar>
+        </w:tblPrEx>
         <w:trPr>
           <w:trHeight w:val="288" w:hRule="atLeast"/>
         </w:trPr>
@@ -403,8 +413,6 @@
               </w:rPr>
               <w:t>SUBTOTAL</w:t>
             </w:r>
-            <w:bookmarkStart w:id="0" w:name="_GoBack"/>
-            <w:bookmarkEnd w:id="0"/>
           </w:p>
         </w:tc>
         <w:tc>
@@ -614,6 +622,14 @@
         </w:tc>
       </w:tr>
       <w:tr>
+        <w:tblPrEx>
+          <w:tblCellMar>
+            <w:top w:w="0" w:type="dxa"/>
+            <w:left w:w="108" w:type="dxa"/>
+            <w:bottom w:w="0" w:type="dxa"/>
+            <w:right w:w="108" w:type="dxa"/>
+          </w:tblCellMar>
+        </w:tblPrEx>
         <w:trPr>
           <w:trHeight w:val="288" w:hRule="atLeast"/>
         </w:trPr>
@@ -677,7 +693,9 @@
           <w:rFonts w:ascii="Abadi MT Std" w:hAnsi="Abadi MT Std" w:cs="Arial"/>
         </w:rPr>
       </w:pPr>
+      <w:bookmarkStart w:id="0" w:name="_GoBack"/>
     </w:p>
+    <w:bookmarkEnd w:id="0"/>
     <w:p>
       <w:pPr>
         <w:jc w:val="center"/>
@@ -963,7 +981,7 @@
     <w:lsdException w:uiPriority="99" w:name="Table Web 1"/>
     <w:lsdException w:uiPriority="99" w:name="Table Web 2"/>
     <w:lsdException w:uiPriority="99" w:name="Table Web 3"/>
-    <w:lsdException w:uiPriority="99" w:name="Balloon Text"/>
+    <w:lsdException w:qFormat="1" w:uiPriority="99" w:name="Balloon Text"/>
     <w:lsdException w:qFormat="1" w:unhideWhenUsed="0" w:uiPriority="0" w:semiHidden="0" w:name="Table Grid"/>
     <w:lsdException w:uiPriority="99" w:name="Table Theme"/>
     <w:lsdException w:unhideWhenUsed="0" w:uiPriority="60" w:semiHidden="0" w:name="Light Shading"/>
@@ -1107,6 +1125,7 @@
     <w:link w:val="6"/>
     <w:semiHidden/>
     <w:unhideWhenUsed/>
+    <w:qFormat/>
     <w:uiPriority w:val="99"/>
     <w:rPr>
       <w:rFonts w:ascii="Tahoma" w:hAnsi="Tahoma" w:cs="Tahoma" w:eastAsiaTheme="minorHAnsi"/>
@@ -1150,6 +1169,7 @@
     <w:basedOn w:val="2"/>
     <w:link w:val="4"/>
     <w:semiHidden/>
+    <w:qFormat/>
     <w:uiPriority w:val="99"/>
     <w:rPr>
       <w:rFonts w:ascii="Tahoma" w:hAnsi="Tahoma" w:cs="Tahoma"/>

</xml_diff>

<commit_message>
receipt: tambah fitur untuk cetak struk belanja
Change-Id: If7bf8af6ec36b42a9fd45858f5cf634cf10ae0fc
</commit_message>
<xml_diff>
--- a/receipt.docx
+++ b/receipt.docx
@@ -40,6 +40,7 @@
         <w:tc>
           <w:tcPr>
             <w:tcW w:w="4698" w:type="dxa"/>
+            <w:shd w:val="clear" w:color="auto" w:fill="FFFFFF" w:themeFill="background1"/>
           </w:tcPr>
           <w:p>
             <w:pPr>
@@ -87,6 +88,14 @@
         <w:gridCol w:w="1788"/>
       </w:tblGrid>
       <w:tr>
+        <w:tblPrEx>
+          <w:tblCellMar>
+            <w:top w:w="0" w:type="dxa"/>
+            <w:left w:w="108" w:type="dxa"/>
+            <w:bottom w:w="0" w:type="dxa"/>
+            <w:right w:w="108" w:type="dxa"/>
+          </w:tblCellMar>
+        </w:tblPrEx>
         <w:trPr>
           <w:trHeight w:val="288" w:hRule="atLeast"/>
         </w:trPr>
@@ -98,6 +107,7 @@
               <w:right w:val="nil"/>
               <w:insideH w:val="single" w:sz="4" w:space="0"/>
             </w:tcBorders>
+            <w:shd w:val="clear" w:color="auto" w:fill="EEECE1" w:themeFill="background2"/>
           </w:tcPr>
           <w:p>
             <w:pPr>
@@ -119,6 +129,7 @@
               <w:bottom w:val="single" w:color="7E7E7E" w:themeColor="text1" w:themeTint="80" w:sz="4" w:space="0"/>
               <w:insideH w:val="single" w:sz="4" w:space="0"/>
             </w:tcBorders>
+            <w:shd w:val="clear" w:color="auto" w:fill="EEECE1" w:themeFill="background2"/>
           </w:tcPr>
           <w:p>
             <w:pPr>
@@ -176,342 +187,10 @@
           <w:tcPr>
             <w:tcW w:w="2898" w:type="dxa"/>
             <w:tcBorders>
-              <w:bottom w:val="single" w:color="7E7E7E" w:themeColor="text1" w:themeTint="80" w:sz="4" w:space="0"/>
+              <w:top w:val="nil"/>
+              <w:left w:val="nil"/>
+              <w:bottom w:val="nil"/>
               <w:right w:val="nil"/>
-              <w:insideH w:val="single" w:sz="4" w:space="0"/>
-            </w:tcBorders>
-          </w:tcPr>
-          <w:p>
-            <w:pPr>
-              <w:jc w:val="right"/>
-              <w:rPr>
-                <w:rFonts w:ascii="Abadi MT Std" w:hAnsi="Abadi MT Std" w:cs="Arial"/>
-                <w:b/>
-                <w:bCs/>
-                <w:caps/>
-                <w:sz w:val="24"/>
-                <w:szCs w:val="24"/>
-              </w:rPr>
-            </w:pPr>
-          </w:p>
-        </w:tc>
-        <w:tc>
-          <w:tcPr>
-            <w:tcW w:w="1800" w:type="dxa"/>
-            <w:tcBorders>
-              <w:bottom w:val="single" w:color="7E7E7E" w:themeColor="text1" w:themeTint="80" w:sz="4" w:space="0"/>
-              <w:insideH w:val="single" w:sz="4" w:space="0"/>
-            </w:tcBorders>
-          </w:tcPr>
-          <w:p>
-            <w:pPr>
-              <w:rPr>
-                <w:rFonts w:hint="default" w:ascii="Abadi MT Std" w:hAnsi="Abadi MT Std" w:cs="Arial"/>
-                <w:b/>
-                <w:bCs/>
-                <w:caps/>
-                <w:sz w:val="24"/>
-                <w:szCs w:val="24"/>
-                <w:lang w:val="en"/>
-              </w:rPr>
-            </w:pPr>
-          </w:p>
-        </w:tc>
-      </w:tr>
-      <w:tr>
-        <w:tblPrEx>
-          <w:tblCellMar>
-            <w:top w:w="0" w:type="dxa"/>
-            <w:left w:w="108" w:type="dxa"/>
-            <w:bottom w:w="0" w:type="dxa"/>
-            <w:right w:w="108" w:type="dxa"/>
-          </w:tblCellMar>
-        </w:tblPrEx>
-        <w:trPr>
-          <w:trHeight w:val="288" w:hRule="atLeast"/>
-        </w:trPr>
-        <w:tc>
-          <w:tcPr>
-            <w:tcW w:w="2898" w:type="dxa"/>
-            <w:tcBorders>
-              <w:right w:val="single" w:color="7E7E7E" w:themeColor="text1" w:themeTint="80" w:sz="4" w:space="0"/>
-              <w:insideV w:val="single" w:sz="4" w:space="0"/>
-            </w:tcBorders>
-            <w:shd w:val="clear" w:color="auto" w:fill="F1F1F1" w:themeFill="background1" w:themeFillShade="F2"/>
-          </w:tcPr>
-          <w:p>
-            <w:pPr>
-              <w:jc w:val="right"/>
-              <w:rPr>
-                <w:rFonts w:ascii="Abadi MT Std" w:hAnsi="Abadi MT Std" w:cs="Arial"/>
-                <w:b/>
-                <w:bCs/>
-                <w:caps/>
-                <w:sz w:val="24"/>
-                <w:szCs w:val="24"/>
-              </w:rPr>
-            </w:pPr>
-          </w:p>
-        </w:tc>
-        <w:tc>
-          <w:tcPr>
-            <w:tcW w:w="1800" w:type="dxa"/>
-            <w:shd w:val="clear" w:color="auto" w:fill="F1F1F1" w:themeFill="background1" w:themeFillShade="F2"/>
-          </w:tcPr>
-          <w:p>
-            <w:pPr>
-              <w:rPr>
-                <w:rFonts w:hint="default" w:ascii="Abadi MT Std" w:hAnsi="Abadi MT Std" w:cs="Arial"/>
-                <w:sz w:val="24"/>
-                <w:szCs w:val="24"/>
-                <w:lang w:val="en"/>
-              </w:rPr>
-            </w:pPr>
-          </w:p>
-        </w:tc>
-      </w:tr>
-      <w:tr>
-        <w:tblPrEx>
-          <w:tblCellMar>
-            <w:top w:w="0" w:type="dxa"/>
-            <w:left w:w="108" w:type="dxa"/>
-            <w:bottom w:w="0" w:type="dxa"/>
-            <w:right w:w="108" w:type="dxa"/>
-          </w:tblCellMar>
-        </w:tblPrEx>
-        <w:trPr>
-          <w:trHeight w:val="288" w:hRule="atLeast"/>
-        </w:trPr>
-        <w:tc>
-          <w:tcPr>
-            <w:tcW w:w="2898" w:type="dxa"/>
-            <w:tcBorders>
-              <w:right w:val="single" w:color="7E7E7E" w:themeColor="text1" w:themeTint="80" w:sz="4" w:space="0"/>
-              <w:insideV w:val="single" w:sz="4" w:space="0"/>
-            </w:tcBorders>
-          </w:tcPr>
-          <w:p>
-            <w:pPr>
-              <w:jc w:val="right"/>
-              <w:rPr>
-                <w:rFonts w:ascii="Abadi MT Std" w:hAnsi="Abadi MT Std" w:cs="Arial"/>
-                <w:b/>
-                <w:bCs/>
-                <w:caps/>
-                <w:sz w:val="24"/>
-                <w:szCs w:val="24"/>
-              </w:rPr>
-            </w:pPr>
-          </w:p>
-        </w:tc>
-        <w:tc>
-          <w:tcPr>
-            <w:tcW w:w="1800" w:type="dxa"/>
-          </w:tcPr>
-          <w:p>
-            <w:pPr>
-              <w:rPr>
-                <w:rFonts w:ascii="Abadi MT Std" w:hAnsi="Abadi MT Std" w:cs="Arial"/>
-                <w:sz w:val="24"/>
-                <w:szCs w:val="24"/>
-              </w:rPr>
-            </w:pPr>
-          </w:p>
-        </w:tc>
-      </w:tr>
-      <w:tr>
-        <w:tblPrEx>
-          <w:tblCellMar>
-            <w:top w:w="0" w:type="dxa"/>
-            <w:left w:w="108" w:type="dxa"/>
-            <w:bottom w:w="0" w:type="dxa"/>
-            <w:right w:w="108" w:type="dxa"/>
-          </w:tblCellMar>
-        </w:tblPrEx>
-        <w:trPr>
-          <w:trHeight w:val="288" w:hRule="atLeast"/>
-        </w:trPr>
-        <w:tc>
-          <w:tcPr>
-            <w:tcW w:w="2898" w:type="dxa"/>
-            <w:tcBorders>
-              <w:right w:val="single" w:color="7E7E7E" w:themeColor="text1" w:themeTint="80" w:sz="4" w:space="0"/>
-              <w:insideV w:val="single" w:sz="4" w:space="0"/>
-            </w:tcBorders>
-            <w:shd w:val="clear" w:color="auto" w:fill="F1F1F1" w:themeFill="background1" w:themeFillShade="F2"/>
-          </w:tcPr>
-          <w:p>
-            <w:pPr>
-              <w:jc w:val="right"/>
-              <w:rPr>
-                <w:rFonts w:ascii="Abadi MT Std" w:hAnsi="Abadi MT Std" w:cs="Arial"/>
-                <w:b/>
-                <w:bCs/>
-                <w:caps/>
-                <w:sz w:val="24"/>
-                <w:szCs w:val="24"/>
-              </w:rPr>
-            </w:pPr>
-          </w:p>
-        </w:tc>
-        <w:tc>
-          <w:tcPr>
-            <w:tcW w:w="1800" w:type="dxa"/>
-            <w:shd w:val="clear" w:color="auto" w:fill="F1F1F1" w:themeFill="background1" w:themeFillShade="F2"/>
-          </w:tcPr>
-          <w:p>
-            <w:pPr>
-              <w:rPr>
-                <w:rFonts w:ascii="Abadi MT Std" w:hAnsi="Abadi MT Std" w:cs="Arial"/>
-                <w:sz w:val="24"/>
-                <w:szCs w:val="24"/>
-              </w:rPr>
-            </w:pPr>
-          </w:p>
-        </w:tc>
-      </w:tr>
-      <w:tr>
-        <w:tblPrEx>
-          <w:tblCellMar>
-            <w:top w:w="0" w:type="dxa"/>
-            <w:left w:w="108" w:type="dxa"/>
-            <w:bottom w:w="0" w:type="dxa"/>
-            <w:right w:w="108" w:type="dxa"/>
-          </w:tblCellMar>
-        </w:tblPrEx>
-        <w:trPr>
-          <w:trHeight w:val="288" w:hRule="atLeast"/>
-        </w:trPr>
-        <w:tc>
-          <w:tcPr>
-            <w:tcW w:w="2898" w:type="dxa"/>
-            <w:tcBorders>
-              <w:right w:val="single" w:color="7E7E7E" w:themeColor="text1" w:themeTint="80" w:sz="4" w:space="0"/>
-              <w:insideV w:val="single" w:sz="4" w:space="0"/>
-            </w:tcBorders>
-          </w:tcPr>
-          <w:p>
-            <w:pPr>
-              <w:jc w:val="right"/>
-              <w:rPr>
-                <w:rFonts w:ascii="Abadi MT Std" w:hAnsi="Abadi MT Std" w:cs="Arial"/>
-                <w:b/>
-                <w:bCs/>
-                <w:caps/>
-                <w:sz w:val="24"/>
-                <w:szCs w:val="24"/>
-              </w:rPr>
-            </w:pPr>
-            <w:r>
-              <w:rPr>
-                <w:rFonts w:ascii="Abadi MT Std" w:hAnsi="Abadi MT Std" w:cs="Arial"/>
-                <w:b/>
-                <w:bCs/>
-                <w:caps/>
-                <w:sz w:val="24"/>
-                <w:szCs w:val="24"/>
-              </w:rPr>
-              <w:t>SUBTOTAL</w:t>
-            </w:r>
-          </w:p>
-        </w:tc>
-        <w:tc>
-          <w:tcPr>
-            <w:tcW w:w="1800" w:type="dxa"/>
-          </w:tcPr>
-          <w:p>
-            <w:pPr>
-              <w:rPr>
-                <w:rFonts w:ascii="Abadi MT Std" w:hAnsi="Abadi MT Std" w:cs="Arial"/>
-                <w:sz w:val="24"/>
-                <w:szCs w:val="24"/>
-              </w:rPr>
-            </w:pPr>
-          </w:p>
-        </w:tc>
-      </w:tr>
-      <w:tr>
-        <w:tblPrEx>
-          <w:tblCellMar>
-            <w:top w:w="0" w:type="dxa"/>
-            <w:left w:w="108" w:type="dxa"/>
-            <w:bottom w:w="0" w:type="dxa"/>
-            <w:right w:w="108" w:type="dxa"/>
-          </w:tblCellMar>
-        </w:tblPrEx>
-        <w:trPr>
-          <w:trHeight w:val="288" w:hRule="atLeast"/>
-        </w:trPr>
-        <w:tc>
-          <w:tcPr>
-            <w:tcW w:w="2898" w:type="dxa"/>
-            <w:tcBorders>
-              <w:right w:val="single" w:color="7E7E7E" w:themeColor="text1" w:themeTint="80" w:sz="4" w:space="0"/>
-              <w:insideV w:val="single" w:sz="4" w:space="0"/>
-            </w:tcBorders>
-            <w:shd w:val="clear" w:color="auto" w:fill="F1F1F1" w:themeFill="background1" w:themeFillShade="F2"/>
-          </w:tcPr>
-          <w:p>
-            <w:pPr>
-              <w:wordWrap w:val="0"/>
-              <w:jc w:val="right"/>
-              <w:rPr>
-                <w:rFonts w:hint="default" w:ascii="Abadi MT Std" w:hAnsi="Abadi MT Std" w:cs="Arial"/>
-                <w:b/>
-                <w:bCs/>
-                <w:caps/>
-                <w:sz w:val="24"/>
-                <w:szCs w:val="24"/>
-                <w:lang w:val="en"/>
-              </w:rPr>
-            </w:pPr>
-            <w:r>
-              <w:rPr>
-                <w:rFonts w:hint="default" w:ascii="Abadi MT Std" w:hAnsi="Abadi MT Std" w:cs="Arial"/>
-                <w:b/>
-                <w:bCs/>
-                <w:caps/>
-                <w:sz w:val="24"/>
-                <w:szCs w:val="24"/>
-                <w:lang w:val="en"/>
-              </w:rPr>
-              <w:t>PPN 10%</w:t>
-            </w:r>
-          </w:p>
-        </w:tc>
-        <w:tc>
-          <w:tcPr>
-            <w:tcW w:w="1800" w:type="dxa"/>
-            <w:shd w:val="clear" w:color="auto" w:fill="F1F1F1" w:themeFill="background1" w:themeFillShade="F2"/>
-          </w:tcPr>
-          <w:p>
-            <w:pPr>
-              <w:rPr>
-                <w:rFonts w:ascii="Abadi MT Std" w:hAnsi="Abadi MT Std" w:cs="Arial"/>
-                <w:sz w:val="24"/>
-                <w:szCs w:val="24"/>
-              </w:rPr>
-            </w:pPr>
-          </w:p>
-        </w:tc>
-      </w:tr>
-      <w:tr>
-        <w:tblPrEx>
-          <w:tblCellMar>
-            <w:top w:w="0" w:type="dxa"/>
-            <w:left w:w="108" w:type="dxa"/>
-            <w:bottom w:w="0" w:type="dxa"/>
-            <w:right w:w="108" w:type="dxa"/>
-          </w:tblCellMar>
-        </w:tblPrEx>
-        <w:trPr>
-          <w:trHeight w:val="288" w:hRule="atLeast"/>
-        </w:trPr>
-        <w:tc>
-          <w:tcPr>
-            <w:tcW w:w="2898" w:type="dxa"/>
-            <w:tcBorders>
-              <w:right w:val="single" w:color="7E7E7E" w:themeColor="text1" w:themeTint="80" w:sz="4" w:space="0"/>
               <w:insideV w:val="single" w:sz="4" w:space="0"/>
             </w:tcBorders>
           </w:tcPr>
@@ -528,23 +207,17 @@
                 <w:lang w:val="en"/>
               </w:rPr>
             </w:pPr>
-            <w:r>
-              <w:rPr>
-                <w:rFonts w:hint="default" w:ascii="Abadi MT Std" w:hAnsi="Abadi MT Std" w:cs="Arial"/>
-                <w:b/>
-                <w:bCs/>
-                <w:caps/>
-                <w:sz w:val="24"/>
-                <w:szCs w:val="24"/>
-                <w:lang w:val="en"/>
-              </w:rPr>
-              <w:t>Total</w:t>
-            </w:r>
           </w:p>
         </w:tc>
         <w:tc>
           <w:tcPr>
             <w:tcW w:w="1800" w:type="dxa"/>
+            <w:tcBorders>
+              <w:top w:val="nil"/>
+              <w:left w:val="nil"/>
+              <w:bottom w:val="nil"/>
+              <w:right w:val="nil"/>
+            </w:tcBorders>
           </w:tcPr>
           <w:p>
             <w:pPr>
@@ -554,134 +227,8 @@
                 <w:szCs w:val="24"/>
               </w:rPr>
             </w:pPr>
-          </w:p>
-        </w:tc>
-      </w:tr>
-      <w:tr>
-        <w:tblPrEx>
-          <w:tblCellMar>
-            <w:top w:w="0" w:type="dxa"/>
-            <w:left w:w="108" w:type="dxa"/>
-            <w:bottom w:w="0" w:type="dxa"/>
-            <w:right w:w="108" w:type="dxa"/>
-          </w:tblCellMar>
-        </w:tblPrEx>
-        <w:trPr>
-          <w:trHeight w:val="288" w:hRule="atLeast"/>
-        </w:trPr>
-        <w:tc>
-          <w:tcPr>
-            <w:tcW w:w="2898" w:type="dxa"/>
-            <w:tcBorders>
-              <w:right w:val="single" w:color="7E7E7E" w:themeColor="text1" w:themeTint="80" w:sz="4" w:space="0"/>
-              <w:insideV w:val="single" w:sz="4" w:space="0"/>
-            </w:tcBorders>
-            <w:shd w:val="clear" w:color="auto" w:fill="F1F1F1" w:themeFill="background1" w:themeFillShade="F2"/>
-          </w:tcPr>
-          <w:p>
-            <w:pPr>
-              <w:jc w:val="right"/>
-              <w:rPr>
-                <w:rFonts w:hint="default" w:ascii="Abadi MT Std" w:hAnsi="Abadi MT Std" w:cs="Arial"/>
-                <w:b/>
-                <w:bCs/>
-                <w:caps/>
-                <w:sz w:val="24"/>
-                <w:szCs w:val="24"/>
-                <w:lang w:val="en"/>
-              </w:rPr>
-            </w:pPr>
-            <w:r>
-              <w:rPr>
-                <w:rFonts w:hint="default" w:ascii="Abadi MT Std" w:hAnsi="Abadi MT Std" w:cs="Arial"/>
-                <w:b/>
-                <w:bCs/>
-                <w:caps/>
-                <w:sz w:val="24"/>
-                <w:szCs w:val="24"/>
-                <w:lang w:val="en"/>
-              </w:rPr>
-              <w:t>Uang</w:t>
-            </w:r>
-          </w:p>
-        </w:tc>
-        <w:tc>
-          <w:tcPr>
-            <w:tcW w:w="1800" w:type="dxa"/>
-            <w:shd w:val="clear" w:color="auto" w:fill="F1F1F1" w:themeFill="background1" w:themeFillShade="F2"/>
-          </w:tcPr>
-          <w:p>
-            <w:pPr>
-              <w:rPr>
-                <w:rFonts w:ascii="Abadi MT Std" w:hAnsi="Abadi MT Std" w:cs="Arial"/>
-                <w:sz w:val="24"/>
-                <w:szCs w:val="24"/>
-              </w:rPr>
-            </w:pPr>
-          </w:p>
-        </w:tc>
-      </w:tr>
-      <w:tr>
-        <w:tblPrEx>
-          <w:tblCellMar>
-            <w:top w:w="0" w:type="dxa"/>
-            <w:left w:w="108" w:type="dxa"/>
-            <w:bottom w:w="0" w:type="dxa"/>
-            <w:right w:w="108" w:type="dxa"/>
-          </w:tblCellMar>
-        </w:tblPrEx>
-        <w:trPr>
-          <w:trHeight w:val="288" w:hRule="atLeast"/>
-        </w:trPr>
-        <w:tc>
-          <w:tcPr>
-            <w:tcW w:w="2898" w:type="dxa"/>
-            <w:tcBorders>
-              <w:right w:val="single" w:color="7E7E7E" w:themeColor="text1" w:themeTint="80" w:sz="4" w:space="0"/>
-              <w:insideV w:val="single" w:sz="4" w:space="0"/>
-            </w:tcBorders>
-            <w:shd w:val="clear" w:color="auto" w:fill="FFFFFF" w:themeFill="background1"/>
-          </w:tcPr>
-          <w:p>
-            <w:pPr>
-              <w:jc w:val="right"/>
-              <w:rPr>
-                <w:rFonts w:hint="default" w:ascii="Abadi MT Std" w:hAnsi="Abadi MT Std" w:cs="Arial"/>
-                <w:b/>
-                <w:bCs/>
-                <w:caps/>
-                <w:sz w:val="24"/>
-                <w:szCs w:val="24"/>
-                <w:lang w:val="en"/>
-              </w:rPr>
-            </w:pPr>
-            <w:r>
-              <w:rPr>
-                <w:rFonts w:hint="default" w:ascii="Abadi MT Std" w:hAnsi="Abadi MT Std" w:cs="Arial"/>
-                <w:b/>
-                <w:bCs/>
-                <w:caps/>
-                <w:sz w:val="24"/>
-                <w:szCs w:val="24"/>
-                <w:lang w:val="en"/>
-              </w:rPr>
-              <w:t>CHANGE</w:t>
-            </w:r>
-          </w:p>
-        </w:tc>
-        <w:tc>
-          <w:tcPr>
-            <w:tcW w:w="1800" w:type="dxa"/>
-            <w:shd w:val="clear" w:color="auto" w:fill="FFFFFF" w:themeFill="background1"/>
-          </w:tcPr>
-          <w:p>
-            <w:pPr>
-              <w:rPr>
-                <w:rFonts w:ascii="Abadi MT Std" w:hAnsi="Abadi MT Std" w:cs="Arial"/>
-                <w:sz w:val="24"/>
-                <w:szCs w:val="24"/>
-              </w:rPr>
-            </w:pPr>
+            <w:bookmarkStart w:id="0" w:name="_GoBack"/>
+            <w:bookmarkEnd w:id="0"/>
           </w:p>
         </w:tc>
       </w:tr>
@@ -693,9 +240,7 @@
           <w:rFonts w:ascii="Abadi MT Std" w:hAnsi="Abadi MT Std" w:cs="Arial"/>
         </w:rPr>
       </w:pPr>
-      <w:bookmarkStart w:id="0" w:name="_GoBack"/>
-    </w:p>
-    <w:bookmarkEnd w:id="0"/>
+    </w:p>
     <w:p>
       <w:pPr>
         <w:jc w:val="center"/>

</xml_diff>

<commit_message>
receipt: update border table
Change-Id: I3f23e9c63e711896ae06d7e1b68a6f85481d64fe
</commit_message>
<xml_diff>
--- a/receipt.docx
+++ b/receipt.docx
@@ -172,14 +172,6 @@
         <w:gridCol w:w="1800"/>
       </w:tblGrid>
       <w:tr>
-        <w:tblPrEx>
-          <w:tblCellMar>
-            <w:top w:w="0" w:type="dxa"/>
-            <w:left w:w="108" w:type="dxa"/>
-            <w:bottom w:w="0" w:type="dxa"/>
-            <w:right w:w="108" w:type="dxa"/>
-          </w:tblCellMar>
-        </w:tblPrEx>
         <w:trPr>
           <w:trHeight w:val="288" w:hRule="atLeast"/>
         </w:trPr>
@@ -190,7 +182,7 @@
               <w:top w:val="nil"/>
               <w:left w:val="nil"/>
               <w:bottom w:val="nil"/>
-              <w:right w:val="nil"/>
+              <w:right w:val="single" w:color="auto" w:sz="4" w:space="0"/>
               <w:insideV w:val="single" w:sz="4" w:space="0"/>
             </w:tcBorders>
           </w:tcPr>
@@ -214,7 +206,7 @@
             <w:tcW w:w="1800" w:type="dxa"/>
             <w:tcBorders>
               <w:top w:val="nil"/>
-              <w:left w:val="nil"/>
+              <w:left w:val="single" w:color="auto" w:sz="4" w:space="0"/>
               <w:bottom w:val="nil"/>
               <w:right w:val="nil"/>
             </w:tcBorders>
@@ -227,8 +219,6 @@
                 <w:szCs w:val="24"/>
               </w:rPr>
             </w:pPr>
-            <w:bookmarkStart w:id="0" w:name="_GoBack"/>
-            <w:bookmarkEnd w:id="0"/>
           </w:p>
         </w:tc>
       </w:tr>
@@ -256,6 +246,8 @@
           <w:rFonts w:ascii="Abadi MT Std" w:hAnsi="Abadi MT Std" w:cs="Arial"/>
         </w:rPr>
       </w:pPr>
+      <w:bookmarkStart w:id="0" w:name="_GoBack"/>
+      <w:bookmarkEnd w:id="0"/>
     </w:p>
     <w:p>
       <w:pPr>

</xml_diff>

<commit_message>
receipt: update table border lagi
Change-Id: Ic2f7db1d7ba4f4d3d795be02f9cc780e35ac9183
</commit_message>
<xml_diff>
--- a/receipt.docx
+++ b/receipt.docx
@@ -36,6 +36,12 @@
             <w:insideH w:val="none" w:color="auto" w:sz="0" w:space="0"/>
             <w:insideV w:val="none" w:color="auto" w:sz="0" w:space="0"/>
           </w:tblBorders>
+          <w:tblCellMar>
+            <w:top w:w="0" w:type="dxa"/>
+            <w:left w:w="108" w:type="dxa"/>
+            <w:bottom w:w="0" w:type="dxa"/>
+            <w:right w:w="108" w:type="dxa"/>
+          </w:tblCellMar>
         </w:tblPrEx>
         <w:tc>
           <w:tcPr>
@@ -172,54 +178,25 @@
         <w:gridCol w:w="1800"/>
       </w:tblGrid>
       <w:tr>
-        <w:trPr>
-          <w:trHeight w:val="288" w:hRule="atLeast"/>
-        </w:trPr>
+        <w:tblPrEx>
+          <w:tblCellMar>
+            <w:top w:w="0" w:type="dxa"/>
+            <w:left w:w="108" w:type="dxa"/>
+            <w:bottom w:w="0" w:type="dxa"/>
+            <w:right w:w="108" w:type="dxa"/>
+          </w:tblCellMar>
+        </w:tblPrEx>
         <w:tc>
           <w:tcPr>
             <w:tcW w:w="2898" w:type="dxa"/>
-            <w:tcBorders>
-              <w:top w:val="nil"/>
-              <w:left w:val="nil"/>
-              <w:bottom w:val="nil"/>
-              <w:right w:val="single" w:color="auto" w:sz="4" w:space="0"/>
-              <w:insideV w:val="single" w:sz="4" w:space="0"/>
-            </w:tcBorders>
           </w:tcPr>
-          <w:p>
-            <w:pPr>
-              <w:jc w:val="right"/>
-              <w:rPr>
-                <w:rFonts w:hint="default" w:ascii="Abadi MT Std" w:hAnsi="Abadi MT Std" w:cs="Arial"/>
-                <w:b/>
-                <w:bCs/>
-                <w:caps/>
-                <w:sz w:val="24"/>
-                <w:szCs w:val="24"/>
-                <w:lang w:val="en"/>
-              </w:rPr>
-            </w:pPr>
-          </w:p>
+          <w:p/>
         </w:tc>
         <w:tc>
           <w:tcPr>
             <w:tcW w:w="1800" w:type="dxa"/>
-            <w:tcBorders>
-              <w:top w:val="nil"/>
-              <w:left w:val="single" w:color="auto" w:sz="4" w:space="0"/>
-              <w:bottom w:val="nil"/>
-              <w:right w:val="nil"/>
-            </w:tcBorders>
           </w:tcPr>
-          <w:p>
-            <w:pPr>
-              <w:rPr>
-                <w:rFonts w:ascii="Abadi MT Std" w:hAnsi="Abadi MT Std" w:cs="Arial"/>
-                <w:sz w:val="24"/>
-                <w:szCs w:val="24"/>
-              </w:rPr>
-            </w:pPr>
-          </w:p>
+          <w:p/>
         </w:tc>
       </w:tr>
     </w:tbl>
@@ -230,24 +207,24 @@
           <w:rFonts w:ascii="Abadi MT Std" w:hAnsi="Abadi MT Std" w:cs="Arial"/>
         </w:rPr>
       </w:pPr>
-    </w:p>
-    <w:p>
-      <w:pPr>
-        <w:jc w:val="center"/>
-        <w:rPr>
-          <w:rFonts w:ascii="Abadi MT Std" w:hAnsi="Abadi MT Std" w:cs="Arial"/>
-        </w:rPr>
-      </w:pPr>
-    </w:p>
-    <w:p>
-      <w:pPr>
-        <w:jc w:val="center"/>
-        <w:rPr>
-          <w:rFonts w:ascii="Abadi MT Std" w:hAnsi="Abadi MT Std" w:cs="Arial"/>
-        </w:rPr>
-      </w:pPr>
       <w:bookmarkStart w:id="0" w:name="_GoBack"/>
       <w:bookmarkEnd w:id="0"/>
+    </w:p>
+    <w:p>
+      <w:pPr>
+        <w:jc w:val="center"/>
+        <w:rPr>
+          <w:rFonts w:ascii="Abadi MT Std" w:hAnsi="Abadi MT Std" w:cs="Arial"/>
+        </w:rPr>
+      </w:pPr>
+    </w:p>
+    <w:p>
+      <w:pPr>
+        <w:jc w:val="center"/>
+        <w:rPr>
+          <w:rFonts w:ascii="Abadi MT Std" w:hAnsi="Abadi MT Std" w:cs="Arial"/>
+        </w:rPr>
+      </w:pPr>
     </w:p>
     <w:p>
       <w:pPr>

</xml_diff>

<commit_message>
receipt: changed font and convert to pdf from local
since we are using the software inside windows, and cloudconvert docx to pdf doesn't converted the pdf with the same format font

Change-Id: Id1983eb59bbbdaeb1efa9f65f4dfd182cc87f960
</commit_message>
<xml_diff>
--- a/receipt.docx
+++ b/receipt.docx
@@ -36,12 +36,6 @@
             <w:insideH w:val="none" w:color="auto" w:sz="0" w:space="0"/>
             <w:insideV w:val="none" w:color="auto" w:sz="0" w:space="0"/>
           </w:tblBorders>
-          <w:tblCellMar>
-            <w:top w:w="0" w:type="dxa"/>
-            <w:left w:w="108" w:type="dxa"/>
-            <w:bottom w:w="0" w:type="dxa"/>
-            <w:right w:w="108" w:type="dxa"/>
-          </w:tblCellMar>
         </w:tblPrEx>
         <w:tc>
           <w:tcPr>
@@ -58,7 +52,7 @@
             </w:pPr>
             <w:r>
               <w:rPr>
-                <w:rFonts w:hint="default" w:ascii="Abadi MT Std" w:hAnsi="Abadi MT Std" w:cs="Arial"/>
+                <w:rFonts w:hint="eastAsia" w:ascii="CodeNewRoman Nerd Font Mono" w:hAnsi="CodeNewRoman Nerd Font Mono" w:eastAsia="CodeNewRoman Nerd Font Mono" w:cs="CodeNewRoman Nerd Font Mono"/>
                 <w:b/>
                 <w:bCs/>
                 <w:lang w:val="en"/>
@@ -94,14 +88,6 @@
         <w:gridCol w:w="1788"/>
       </w:tblGrid>
       <w:tr>
-        <w:tblPrEx>
-          <w:tblCellMar>
-            <w:top w:w="0" w:type="dxa"/>
-            <w:left w:w="108" w:type="dxa"/>
-            <w:bottom w:w="0" w:type="dxa"/>
-            <w:right w:w="108" w:type="dxa"/>
-          </w:tblCellMar>
-        </w:tblPrEx>
         <w:trPr>
           <w:trHeight w:val="288" w:hRule="atLeast"/>
         </w:trPr>
@@ -118,7 +104,7 @@
           <w:p>
             <w:pPr>
               <w:rPr>
-                <w:rFonts w:ascii="Abadi MT Std" w:hAnsi="Abadi MT Std" w:cs="Arial"/>
+                <w:rFonts w:hint="eastAsia" w:ascii="CodeNewRoman Nerd Font Mono" w:hAnsi="CodeNewRoman Nerd Font Mono" w:eastAsia="CodeNewRoman Nerd Font Mono" w:cs="CodeNewRoman Nerd Font Mono"/>
                 <w:b/>
                 <w:bCs/>
                 <w:caps/>
@@ -140,7 +126,7 @@
           <w:p>
             <w:pPr>
               <w:rPr>
-                <w:rFonts w:hint="default" w:ascii="Abadi MT Std" w:hAnsi="Abadi MT Std" w:cs="Arial"/>
+                <w:rFonts w:hint="eastAsia" w:ascii="CodeNewRoman Nerd Font Mono" w:hAnsi="CodeNewRoman Nerd Font Mono" w:eastAsia="CodeNewRoman Nerd Font Mono" w:cs="CodeNewRoman Nerd Font Mono"/>
                 <w:b/>
                 <w:bCs/>
                 <w:caps/>
@@ -190,13 +176,27 @@
           <w:tcPr>
             <w:tcW w:w="2898" w:type="dxa"/>
           </w:tcPr>
-          <w:p/>
+          <w:p>
+            <w:pPr>
+              <w:rPr>
+                <w:rFonts w:hint="eastAsia" w:ascii="CodeNewRoman Nerd Font Mono" w:hAnsi="CodeNewRoman Nerd Font Mono" w:eastAsia="CodeNewRoman Nerd Font Mono" w:cs="CodeNewRoman Nerd Font Mono"/>
+              </w:rPr>
+            </w:pPr>
+          </w:p>
         </w:tc>
         <w:tc>
           <w:tcPr>
             <w:tcW w:w="1800" w:type="dxa"/>
           </w:tcPr>
-          <w:p/>
+          <w:p>
+            <w:pPr>
+              <w:rPr>
+                <w:rFonts w:hint="eastAsia" w:ascii="CodeNewRoman Nerd Font Mono" w:hAnsi="CodeNewRoman Nerd Font Mono" w:eastAsia="CodeNewRoman Nerd Font Mono" w:cs="CodeNewRoman Nerd Font Mono"/>
+              </w:rPr>
+            </w:pPr>
+            <w:bookmarkStart w:id="0" w:name="_GoBack"/>
+            <w:bookmarkEnd w:id="0"/>
+          </w:p>
         </w:tc>
       </w:tr>
     </w:tbl>
@@ -207,8 +207,6 @@
           <w:rFonts w:ascii="Abadi MT Std" w:hAnsi="Abadi MT Std" w:cs="Arial"/>
         </w:rPr>
       </w:pPr>
-      <w:bookmarkStart w:id="0" w:name="_GoBack"/>
-      <w:bookmarkEnd w:id="0"/>
     </w:p>
     <w:p>
       <w:pPr>
@@ -238,7 +236,7 @@
       <w:pPr>
         <w:jc w:val="center"/>
         <w:rPr>
-          <w:rFonts w:ascii="Abadi MT Std" w:hAnsi="Abadi MT Std" w:cs="Arial"/>
+          <w:rFonts w:hint="eastAsia" w:ascii="CodeNewRoman Nerd Font Mono" w:hAnsi="CodeNewRoman Nerd Font Mono" w:eastAsia="CodeNewRoman Nerd Font Mono" w:cs="CodeNewRoman Nerd Font Mono"/>
         </w:rPr>
       </w:pPr>
     </w:p>
@@ -246,19 +244,19 @@
       <w:pPr>
         <w:jc w:val="center"/>
         <w:rPr>
-          <w:rFonts w:hint="default" w:ascii="Abadi MT Std" w:hAnsi="Abadi MT Std" w:cs="Arial"/>
+          <w:rFonts w:hint="eastAsia" w:ascii="CodeNewRoman Nerd Font Mono" w:hAnsi="CodeNewRoman Nerd Font Mono" w:eastAsia="CodeNewRoman Nerd Font Mono" w:cs="CodeNewRoman Nerd Font Mono"/>
           <w:lang w:val="en"/>
         </w:rPr>
       </w:pPr>
       <w:r>
         <w:rPr>
-          <w:rFonts w:ascii="Abadi MT Std" w:hAnsi="Abadi MT Std" w:cs="Arial"/>
+          <w:rFonts w:hint="eastAsia" w:ascii="CodeNewRoman Nerd Font Mono" w:hAnsi="CodeNewRoman Nerd Font Mono" w:eastAsia="CodeNewRoman Nerd Font Mono" w:cs="CodeNewRoman Nerd Font Mono"/>
         </w:rPr>
         <w:t>Thank You</w:t>
       </w:r>
       <w:r>
         <w:rPr>
-          <w:rFonts w:hint="default" w:ascii="Abadi MT Std" w:hAnsi="Abadi MT Std" w:cs="Arial"/>
+          <w:rFonts w:hint="eastAsia" w:ascii="CodeNewRoman Nerd Font Mono" w:hAnsi="CodeNewRoman Nerd Font Mono" w:eastAsia="CodeNewRoman Nerd Font Mono" w:cs="CodeNewRoman Nerd Font Mono"/>
           <w:lang w:val="en"/>
         </w:rPr>
         <w:t>!</w:t>
@@ -268,12 +266,12 @@
       <w:pPr>
         <w:jc w:val="center"/>
         <w:rPr>
-          <w:rFonts w:ascii="Abadi MT Std" w:hAnsi="Abadi MT Std"/>
+          <w:rFonts w:hint="eastAsia" w:ascii="CodeNewRoman Nerd Font Mono" w:hAnsi="CodeNewRoman Nerd Font Mono" w:eastAsia="CodeNewRoman Nerd Font Mono" w:cs="CodeNewRoman Nerd Font Mono"/>
         </w:rPr>
       </w:pPr>
       <w:r>
         <w:rPr>
-          <w:rFonts w:ascii="Abadi MT Std" w:hAnsi="Abadi MT Std" w:cs="Arial"/>
+          <w:rFonts w:hint="eastAsia" w:ascii="CodeNewRoman Nerd Font Mono" w:hAnsi="CodeNewRoman Nerd Font Mono" w:eastAsia="CodeNewRoman Nerd Font Mono" w:cs="CodeNewRoman Nerd Font Mono"/>
         </w:rPr>
         <w:t>Please Come Again</w:t>
       </w:r>

</xml_diff>

<commit_message>
receipt: update for better looks
Change-Id: Ie85ad01049d86df6b84ebbd2d9c2e7449f264bfd
</commit_message>
<xml_diff>
--- a/receipt.docx
+++ b/receipt.docx
@@ -36,6 +36,12 @@
             <w:insideH w:val="none" w:color="auto" w:sz="0" w:space="0"/>
             <w:insideV w:val="none" w:color="auto" w:sz="0" w:space="0"/>
           </w:tblBorders>
+          <w:tblCellMar>
+            <w:top w:w="0" w:type="dxa"/>
+            <w:left w:w="108" w:type="dxa"/>
+            <w:bottom w:w="0" w:type="dxa"/>
+            <w:right w:w="108" w:type="dxa"/>
+          </w:tblCellMar>
         </w:tblPrEx>
         <w:tc>
           <w:tcPr>
@@ -55,6 +61,8 @@
                 <w:rFonts w:hint="eastAsia" w:ascii="CodeNewRoman Nerd Font Mono" w:hAnsi="CodeNewRoman Nerd Font Mono" w:eastAsia="CodeNewRoman Nerd Font Mono" w:cs="CodeNewRoman Nerd Font Mono"/>
                 <w:b/>
                 <w:bCs/>
+                <w:sz w:val="32"/>
+                <w:szCs w:val="32"/>
                 <w:lang w:val="en"/>
               </w:rPr>
               <w:t>*---AVALON SPORTS---*</w:t>
@@ -88,6 +96,14 @@
         <w:gridCol w:w="1788"/>
       </w:tblGrid>
       <w:tr>
+        <w:tblPrEx>
+          <w:tblCellMar>
+            <w:top w:w="0" w:type="dxa"/>
+            <w:left w:w="108" w:type="dxa"/>
+            <w:bottom w:w="0" w:type="dxa"/>
+            <w:right w:w="108" w:type="dxa"/>
+          </w:tblCellMar>
+        </w:tblPrEx>
         <w:trPr>
           <w:trHeight w:val="288" w:hRule="atLeast"/>
         </w:trPr>
@@ -194,8 +210,6 @@
                 <w:rFonts w:hint="eastAsia" w:ascii="CodeNewRoman Nerd Font Mono" w:hAnsi="CodeNewRoman Nerd Font Mono" w:eastAsia="CodeNewRoman Nerd Font Mono" w:cs="CodeNewRoman Nerd Font Mono"/>
               </w:rPr>
             </w:pPr>
-            <w:bookmarkStart w:id="0" w:name="_GoBack"/>
-            <w:bookmarkEnd w:id="0"/>
           </w:p>
         </w:tc>
       </w:tr>
@@ -273,7 +287,15 @@
         <w:rPr>
           <w:rFonts w:hint="eastAsia" w:ascii="CodeNewRoman Nerd Font Mono" w:hAnsi="CodeNewRoman Nerd Font Mono" w:eastAsia="CodeNewRoman Nerd Font Mono" w:cs="CodeNewRoman Nerd Font Mono"/>
         </w:rPr>
-        <w:t>Please Come Again</w:t>
+        <w:t>Pleas</w:t>
+      </w:r>
+      <w:bookmarkStart w:id="0" w:name="_GoBack"/>
+      <w:bookmarkEnd w:id="0"/>
+      <w:r>
+        <w:rPr>
+          <w:rFonts w:hint="eastAsia" w:ascii="CodeNewRoman Nerd Font Mono" w:hAnsi="CodeNewRoman Nerd Font Mono" w:eastAsia="CodeNewRoman Nerd Font Mono" w:cs="CodeNewRoman Nerd Font Mono"/>
+        </w:rPr>
+        <w:t>e Come Again</w:t>
       </w:r>
     </w:p>
     <w:sectPr>

</xml_diff>